<commit_message>
Update: Xong câu 2 - My sql with docker compose, xong câu 3: PHPMyAdmin + MySQL with docker compose
</commit_message>
<xml_diff>
--- a/Part2/MinhChung.docx
+++ b/Part2/MinhChung.docx
@@ -14,6 +14,9 @@
     </w:p>
     <w:p>
       <w:r>
+        <w:rPr>
+          <w:noProof/>
+        </w:rPr>
         <w:drawing>
           <wp:inline distT="0" distB="0" distL="0" distR="0" wp14:anchorId="3A98D81B" wp14:editId="577E7E5A">
             <wp:extent cx="5943600" cy="2849245"/>
@@ -58,6 +61,9 @@
     </w:p>
     <w:p>
       <w:r>
+        <w:rPr>
+          <w:noProof/>
+        </w:rPr>
         <w:drawing>
           <wp:inline distT="0" distB="0" distL="0" distR="0" wp14:anchorId="6E90EE75" wp14:editId="048D8D7B">
             <wp:extent cx="5943600" cy="2664460"/>
@@ -109,6 +115,9 @@
         <w:br/>
       </w:r>
       <w:r>
+        <w:rPr>
+          <w:noProof/>
+        </w:rPr>
         <w:drawing>
           <wp:inline distT="0" distB="0" distL="0" distR="0" wp14:anchorId="3DC2B034" wp14:editId="43FC4353">
             <wp:extent cx="5943600" cy="4004945"/>
@@ -151,6 +160,9 @@
         <w:t xml:space="preserve">Kiểm tra trong docker desktop: </w:t>
       </w:r>
       <w:r>
+        <w:rPr>
+          <w:noProof/>
+        </w:rPr>
         <w:drawing>
           <wp:inline distT="0" distB="0" distL="0" distR="0" wp14:anchorId="4EC8A48B" wp14:editId="025D59A4">
             <wp:extent cx="4465122" cy="2511631"/>
@@ -220,6 +232,250 @@
                   </pic:nvPicPr>
                   <pic:blipFill>
                     <a:blip r:embed="rId9"/>
+                    <a:stretch>
+                      <a:fillRect/>
+                    </a:stretch>
+                  </pic:blipFill>
+                  <pic:spPr>
+                    <a:xfrm>
+                      <a:off x="0" y="0"/>
+                      <a:ext cx="5943600" cy="3343275"/>
+                    </a:xfrm>
+                    <a:prstGeom prst="rect">
+                      <a:avLst/>
+                    </a:prstGeom>
+                  </pic:spPr>
+                </pic:pic>
+              </a:graphicData>
+            </a:graphic>
+          </wp:inline>
+        </w:drawing>
+      </w:r>
+    </w:p>
+    <w:p/>
+    <w:p>
+      <w:r>
+        <w:t>Bài 2: Mysql with dockercompose:</w:t>
+      </w:r>
+    </w:p>
+    <w:p>
+      <w:r>
+        <w:lastRenderedPageBreak/>
+        <w:drawing>
+          <wp:inline distT="0" distB="0" distL="0" distR="0" wp14:anchorId="5EA41F75" wp14:editId="1DA0F800">
+            <wp:extent cx="5943600" cy="4763135"/>
+            <wp:effectExtent l="0" t="0" r="0" b="0"/>
+            <wp:docPr id="6" name="Picture 6"/>
+            <wp:cNvGraphicFramePr>
+              <a:graphicFrameLocks xmlns:a="http://schemas.openxmlformats.org/drawingml/2006/main" noChangeAspect="1"/>
+            </wp:cNvGraphicFramePr>
+            <a:graphic xmlns:a="http://schemas.openxmlformats.org/drawingml/2006/main">
+              <a:graphicData uri="http://schemas.openxmlformats.org/drawingml/2006/picture">
+                <pic:pic xmlns:pic="http://schemas.openxmlformats.org/drawingml/2006/picture">
+                  <pic:nvPicPr>
+                    <pic:cNvPr id="1" name=""/>
+                    <pic:cNvPicPr/>
+                  </pic:nvPicPr>
+                  <pic:blipFill>
+                    <a:blip r:embed="rId10"/>
+                    <a:stretch>
+                      <a:fillRect/>
+                    </a:stretch>
+                  </pic:blipFill>
+                  <pic:spPr>
+                    <a:xfrm>
+                      <a:off x="0" y="0"/>
+                      <a:ext cx="5943600" cy="4763135"/>
+                    </a:xfrm>
+                    <a:prstGeom prst="rect">
+                      <a:avLst/>
+                    </a:prstGeom>
+                  </pic:spPr>
+                </pic:pic>
+              </a:graphicData>
+            </a:graphic>
+          </wp:inline>
+        </w:drawing>
+      </w:r>
+    </w:p>
+    <w:p>
+      <w:r>
+        <w:t>Run: docker compose up</w:t>
+      </w:r>
+    </w:p>
+    <w:p>
+      <w:r>
+        <w:drawing>
+          <wp:inline distT="0" distB="0" distL="0" distR="0" wp14:anchorId="30C7A846" wp14:editId="7DD63129">
+            <wp:extent cx="5943600" cy="850265"/>
+            <wp:effectExtent l="0" t="0" r="0" b="6985"/>
+            <wp:docPr id="7" name="Picture 7"/>
+            <wp:cNvGraphicFramePr>
+              <a:graphicFrameLocks xmlns:a="http://schemas.openxmlformats.org/drawingml/2006/main" noChangeAspect="1"/>
+            </wp:cNvGraphicFramePr>
+            <a:graphic xmlns:a="http://schemas.openxmlformats.org/drawingml/2006/main">
+              <a:graphicData uri="http://schemas.openxmlformats.org/drawingml/2006/picture">
+                <pic:pic xmlns:pic="http://schemas.openxmlformats.org/drawingml/2006/picture">
+                  <pic:nvPicPr>
+                    <pic:cNvPr id="1" name=""/>
+                    <pic:cNvPicPr/>
+                  </pic:nvPicPr>
+                  <pic:blipFill>
+                    <a:blip r:embed="rId11"/>
+                    <a:stretch>
+                      <a:fillRect/>
+                    </a:stretch>
+                  </pic:blipFill>
+                  <pic:spPr>
+                    <a:xfrm>
+                      <a:off x="0" y="0"/>
+                      <a:ext cx="5943600" cy="850265"/>
+                    </a:xfrm>
+                    <a:prstGeom prst="rect">
+                      <a:avLst/>
+                    </a:prstGeom>
+                  </pic:spPr>
+                </pic:pic>
+              </a:graphicData>
+            </a:graphic>
+          </wp:inline>
+        </w:drawing>
+      </w:r>
+    </w:p>
+    <w:p>
+      <w:r>
+        <w:t>Kiểm tra kết nối sau khi run xong</w:t>
+      </w:r>
+    </w:p>
+    <w:p>
+      <w:r>
+        <w:t>Run: docker exec -it mysql_dtl mysql -u root -p</w:t>
+      </w:r>
+    </w:p>
+    <w:p>
+      <w:r>
+        <w:t>Or: docker exec -t mysql_dtl mysql -u userDTL –ppassDTL</w:t>
+      </w:r>
+    </w:p>
+    <w:p>
+      <w:r>
+        <w:t>Or: docker exec -t mysql_dtl mysql -u userDTL -p dbDTL -&gt; type pass: passDTL</w:t>
+      </w:r>
+    </w:p>
+    <w:p>
+      <w:r>
+        <w:t>Kiểm tra kết nối: show databases;</w:t>
+      </w:r>
+    </w:p>
+    <w:p>
+      <w:r>
+        <w:lastRenderedPageBreak/>
+        <w:drawing>
+          <wp:inline distT="0" distB="0" distL="0" distR="0" wp14:anchorId="0D718433" wp14:editId="42D24BC9">
+            <wp:extent cx="5943600" cy="3743325"/>
+            <wp:effectExtent l="0" t="0" r="0" b="9525"/>
+            <wp:docPr id="8" name="Picture 8"/>
+            <wp:cNvGraphicFramePr>
+              <a:graphicFrameLocks xmlns:a="http://schemas.openxmlformats.org/drawingml/2006/main" noChangeAspect="1"/>
+            </wp:cNvGraphicFramePr>
+            <a:graphic xmlns:a="http://schemas.openxmlformats.org/drawingml/2006/main">
+              <a:graphicData uri="http://schemas.openxmlformats.org/drawingml/2006/picture">
+                <pic:pic xmlns:pic="http://schemas.openxmlformats.org/drawingml/2006/picture">
+                  <pic:nvPicPr>
+                    <pic:cNvPr id="1" name=""/>
+                    <pic:cNvPicPr/>
+                  </pic:nvPicPr>
+                  <pic:blipFill>
+                    <a:blip r:embed="rId12"/>
+                    <a:stretch>
+                      <a:fillRect/>
+                    </a:stretch>
+                  </pic:blipFill>
+                  <pic:spPr>
+                    <a:xfrm>
+                      <a:off x="0" y="0"/>
+                      <a:ext cx="5943600" cy="3743325"/>
+                    </a:xfrm>
+                    <a:prstGeom prst="rect">
+                      <a:avLst/>
+                    </a:prstGeom>
+                  </pic:spPr>
+                </pic:pic>
+              </a:graphicData>
+            </a:graphic>
+          </wp:inline>
+        </w:drawing>
+      </w:r>
+    </w:p>
+    <w:p/>
+    <w:p>
+      <w:r>
+        <w:t xml:space="preserve">Bài 3: </w:t>
+      </w:r>
+      <w:r>
+        <w:t>MySQL + PHPMyAdmin with Dockercompose:</w:t>
+      </w:r>
+    </w:p>
+    <w:p/>
+    <w:p>
+      <w:r>
+        <w:lastRenderedPageBreak/>
+        <w:drawing>
+          <wp:inline distT="0" distB="0" distL="0" distR="0" wp14:anchorId="46CB8A50" wp14:editId="27CD3F3B">
+            <wp:extent cx="5943600" cy="4732655"/>
+            <wp:effectExtent l="0" t="0" r="0" b="0"/>
+            <wp:docPr id="9" name="Picture 9"/>
+            <wp:cNvGraphicFramePr>
+              <a:graphicFrameLocks xmlns:a="http://schemas.openxmlformats.org/drawingml/2006/main" noChangeAspect="1"/>
+            </wp:cNvGraphicFramePr>
+            <a:graphic xmlns:a="http://schemas.openxmlformats.org/drawingml/2006/main">
+              <a:graphicData uri="http://schemas.openxmlformats.org/drawingml/2006/picture">
+                <pic:pic xmlns:pic="http://schemas.openxmlformats.org/drawingml/2006/picture">
+                  <pic:nvPicPr>
+                    <pic:cNvPr id="1" name=""/>
+                    <pic:cNvPicPr/>
+                  </pic:nvPicPr>
+                  <pic:blipFill>
+                    <a:blip r:embed="rId13"/>
+                    <a:stretch>
+                      <a:fillRect/>
+                    </a:stretch>
+                  </pic:blipFill>
+                  <pic:spPr>
+                    <a:xfrm>
+                      <a:off x="0" y="0"/>
+                      <a:ext cx="5943600" cy="4732655"/>
+                    </a:xfrm>
+                    <a:prstGeom prst="rect">
+                      <a:avLst/>
+                    </a:prstGeom>
+                  </pic:spPr>
+                </pic:pic>
+              </a:graphicData>
+            </a:graphic>
+          </wp:inline>
+        </w:drawing>
+      </w:r>
+    </w:p>
+    <w:p>
+      <w:r>
+        <w:drawing>
+          <wp:inline distT="0" distB="0" distL="0" distR="0" wp14:anchorId="1862B73D" wp14:editId="4C62C0F8">
+            <wp:extent cx="5943600" cy="3343275"/>
+            <wp:effectExtent l="0" t="0" r="0" b="9525"/>
+            <wp:docPr id="10" name="Picture 10"/>
+            <wp:cNvGraphicFramePr>
+              <a:graphicFrameLocks xmlns:a="http://schemas.openxmlformats.org/drawingml/2006/main" noChangeAspect="1"/>
+            </wp:cNvGraphicFramePr>
+            <a:graphic xmlns:a="http://schemas.openxmlformats.org/drawingml/2006/main">
+              <a:graphicData uri="http://schemas.openxmlformats.org/drawingml/2006/picture">
+                <pic:pic xmlns:pic="http://schemas.openxmlformats.org/drawingml/2006/picture">
+                  <pic:nvPicPr>
+                    <pic:cNvPr id="1" name=""/>
+                    <pic:cNvPicPr/>
+                  </pic:nvPicPr>
+                  <pic:blipFill>
+                    <a:blip r:embed="rId14"/>
                     <a:stretch>
                       <a:fillRect/>
                     </a:stretch>

</xml_diff>